<commit_message>
Added Alex's informational interview answers. Still needs to be formatted
</commit_message>
<xml_diff>
--- a/21-networking-informational-interview/alex-informational-interview.docx
+++ b/21-networking-informational-interview/alex-informational-interview.docx
@@ -57,36 +57,6 @@
           <w:szCs w:val="23"/>
           <w:shd w:val="clear" w:color="auto" w:fill="F8F8F8"/>
         </w:rPr>
-        <w:t>&gt; AWS</w:t>
-      </w:r>
-    </w:p>
-    <w:p>
-      <w:pPr>
-        <w:spacing w:after="0" w:line="240" w:lineRule="auto"/>
-        <w:rPr>
-          <w:rFonts w:ascii="Times New Roman" w:eastAsia="Times New Roman" w:hAnsi="Times New Roman" w:cs="Times New Roman"/>
-          <w:sz w:val="24"/>
-          <w:szCs w:val="24"/>
-        </w:rPr>
-      </w:pPr>
-    </w:p>
-    <w:p>
-      <w:pPr>
-        <w:spacing w:after="0" w:line="240" w:lineRule="auto"/>
-        <w:rPr>
-          <w:rFonts w:ascii="Times New Roman" w:eastAsia="Times New Roman" w:hAnsi="Times New Roman" w:cs="Times New Roman"/>
-          <w:sz w:val="24"/>
-          <w:szCs w:val="24"/>
-        </w:rPr>
-      </w:pPr>
-      <w:r>
-        <w:rPr>
-          <w:rFonts w:ascii="Arial" w:eastAsia="Times New Roman" w:hAnsi="Arial" w:cs="Arial"/>
-          <w:color w:val="1D1C1D"/>
-          <w:sz w:val="23"/>
-          <w:szCs w:val="23"/>
-          <w:shd w:val="clear" w:color="auto" w:fill="F8F8F8"/>
-        </w:rPr>
         <w:t xml:space="preserve">&gt; I want to hear your story on how you got started in pursuing the Software </w:t>
       </w:r>
       <w:proofErr w:type="gramStart"/>
@@ -139,7 +109,29 @@
           <w:szCs w:val="23"/>
           <w:shd w:val="clear" w:color="auto" w:fill="F8F8F8"/>
         </w:rPr>
-        <w:t>He came from the Music field in Audio Engineering, his job was being taken over by software, so he decided to join Software Engineering seeing what it was doing towards his previous field by automating tasks.</w:t>
+        <w:t xml:space="preserve">He came from the Music field in Audio Production but more and more of his job became automated. It got to a point that all he would do was to press a button and every knob, button, slider on the soundboard would set itself to the last saved settings instantly. </w:t>
+      </w:r>
+      <w:proofErr w:type="gramStart"/>
+      <w:r>
+        <w:rPr>
+          <w:rFonts w:ascii="Arial" w:eastAsia="Times New Roman" w:hAnsi="Arial" w:cs="Arial"/>
+          <w:color w:val="1D1C1D"/>
+          <w:sz w:val="23"/>
+          <w:szCs w:val="23"/>
+          <w:shd w:val="clear" w:color="auto" w:fill="F8F8F8"/>
+        </w:rPr>
+        <w:t>So</w:t>
+      </w:r>
+      <w:proofErr w:type="gramEnd"/>
+      <w:r>
+        <w:rPr>
+          <w:rFonts w:ascii="Arial" w:eastAsia="Times New Roman" w:hAnsi="Arial" w:cs="Arial"/>
+          <w:color w:val="1D1C1D"/>
+          <w:sz w:val="23"/>
+          <w:szCs w:val="23"/>
+          <w:shd w:val="clear" w:color="auto" w:fill="F8F8F8"/>
+        </w:rPr>
+        <w:t xml:space="preserve"> since he realized his job was being taken over by automating software, he decided to switch fields to learn Software.</w:t>
       </w:r>
     </w:p>
     <w:p>
@@ -221,7 +213,229 @@
           <w:szCs w:val="23"/>
           <w:shd w:val="clear" w:color="auto" w:fill="F8F8F8"/>
         </w:rPr>
-        <w:t>&gt; How long did the process take to land your first job? How many Job applications?</w:t>
+        <w:t xml:space="preserve">He was already a </w:t>
+      </w:r>
+      <w:proofErr w:type="spellStart"/>
+      <w:r>
+        <w:rPr>
+          <w:rFonts w:ascii="Arial" w:eastAsia="Times New Roman" w:hAnsi="Arial" w:cs="Arial"/>
+          <w:color w:val="1D1C1D"/>
+          <w:sz w:val="23"/>
+          <w:szCs w:val="23"/>
+          <w:shd w:val="clear" w:color="auto" w:fill="F8F8F8"/>
+        </w:rPr>
+        <w:t>ComSci</w:t>
+      </w:r>
+      <w:proofErr w:type="spellEnd"/>
+      <w:r>
+        <w:rPr>
+          <w:rFonts w:ascii="Arial" w:eastAsia="Times New Roman" w:hAnsi="Arial" w:cs="Arial"/>
+          <w:color w:val="1D1C1D"/>
+          <w:sz w:val="23"/>
+          <w:szCs w:val="23"/>
+          <w:shd w:val="clear" w:color="auto" w:fill="F8F8F8"/>
+        </w:rPr>
+        <w:t xml:space="preserve"> student working at FFUF, looked on Facebook Page Startup PH, and reached out to the Admin. Knew Python some JavaScript, some Raw PHP, </w:t>
+      </w:r>
+      <w:proofErr w:type="spellStart"/>
+      <w:r>
+        <w:rPr>
+          <w:rFonts w:ascii="Arial" w:eastAsia="Times New Roman" w:hAnsi="Arial" w:cs="Arial"/>
+          <w:color w:val="1D1C1D"/>
+          <w:sz w:val="23"/>
+          <w:szCs w:val="23"/>
+          <w:shd w:val="clear" w:color="auto" w:fill="F8F8F8"/>
+        </w:rPr>
+        <w:t>HackerRank</w:t>
+      </w:r>
+      <w:proofErr w:type="spellEnd"/>
+      <w:r>
+        <w:rPr>
+          <w:rFonts w:ascii="Arial" w:eastAsia="Times New Roman" w:hAnsi="Arial" w:cs="Arial"/>
+          <w:color w:val="1D1C1D"/>
+          <w:sz w:val="23"/>
+          <w:szCs w:val="23"/>
+          <w:shd w:val="clear" w:color="auto" w:fill="F8F8F8"/>
+        </w:rPr>
+        <w:t xml:space="preserve"> checking solutions. came from a Computer Science degree from the Philippines and transitioned to job searching in Arizona where he was originally from. After he came back to the US he started (learning, profile website, updating resume)</w:t>
+      </w:r>
+    </w:p>
+    <w:p>
+      <w:pPr>
+        <w:spacing w:after="0" w:line="240" w:lineRule="auto"/>
+        <w:rPr>
+          <w:rFonts w:ascii="Times New Roman" w:eastAsia="Times New Roman" w:hAnsi="Times New Roman" w:cs="Times New Roman"/>
+          <w:sz w:val="24"/>
+          <w:szCs w:val="24"/>
+        </w:rPr>
+      </w:pPr>
+    </w:p>
+    <w:p>
+      <w:pPr>
+        <w:spacing w:after="0" w:line="240" w:lineRule="auto"/>
+        <w:rPr>
+          <w:rFonts w:ascii="Times New Roman" w:eastAsia="Times New Roman" w:hAnsi="Times New Roman" w:cs="Times New Roman"/>
+          <w:sz w:val="24"/>
+          <w:szCs w:val="24"/>
+        </w:rPr>
+      </w:pPr>
+      <w:r>
+        <w:rPr>
+          <w:rFonts w:ascii="Arial" w:eastAsia="Times New Roman" w:hAnsi="Arial" w:cs="Arial"/>
+          <w:color w:val="1D1C1D"/>
+          <w:sz w:val="23"/>
+          <w:szCs w:val="23"/>
+          <w:shd w:val="clear" w:color="auto" w:fill="F8F8F8"/>
+        </w:rPr>
+        <w:t xml:space="preserve">Development Process team collaboration hardest working with other </w:t>
+      </w:r>
+      <w:proofErr w:type="gramStart"/>
+      <w:r>
+        <w:rPr>
+          <w:rFonts w:ascii="Arial" w:eastAsia="Times New Roman" w:hAnsi="Arial" w:cs="Arial"/>
+          <w:color w:val="1D1C1D"/>
+          <w:sz w:val="23"/>
+          <w:szCs w:val="23"/>
+          <w:shd w:val="clear" w:color="auto" w:fill="F8F8F8"/>
+        </w:rPr>
+        <w:t>Developers</w:t>
+      </w:r>
+      <w:proofErr w:type="gramEnd"/>
+      <w:r>
+        <w:rPr>
+          <w:rFonts w:ascii="Arial" w:eastAsia="Times New Roman" w:hAnsi="Arial" w:cs="Arial"/>
+          <w:color w:val="1D1C1D"/>
+          <w:sz w:val="23"/>
+          <w:szCs w:val="23"/>
+          <w:shd w:val="clear" w:color="auto" w:fill="F8F8F8"/>
+        </w:rPr>
+        <w:t xml:space="preserve"> git workflow, Agile</w:t>
+      </w:r>
+    </w:p>
+    <w:p>
+      <w:pPr>
+        <w:spacing w:after="0" w:line="240" w:lineRule="auto"/>
+        <w:rPr>
+          <w:rFonts w:ascii="Times New Roman" w:eastAsia="Times New Roman" w:hAnsi="Times New Roman" w:cs="Times New Roman"/>
+          <w:sz w:val="24"/>
+          <w:szCs w:val="24"/>
+        </w:rPr>
+      </w:pPr>
+    </w:p>
+    <w:p>
+      <w:pPr>
+        <w:spacing w:after="0" w:line="240" w:lineRule="auto"/>
+        <w:rPr>
+          <w:rFonts w:ascii="Times New Roman" w:eastAsia="Times New Roman" w:hAnsi="Times New Roman" w:cs="Times New Roman"/>
+          <w:sz w:val="24"/>
+          <w:szCs w:val="24"/>
+        </w:rPr>
+      </w:pPr>
+      <w:r>
+        <w:rPr>
+          <w:rFonts w:ascii="Arial" w:eastAsia="Times New Roman" w:hAnsi="Arial" w:cs="Arial"/>
+          <w:color w:val="1D1C1D"/>
+          <w:sz w:val="23"/>
+          <w:szCs w:val="23"/>
+          <w:shd w:val="clear" w:color="auto" w:fill="F8F8F8"/>
+        </w:rPr>
+        <w:t>&gt; How long did the process take to land your first job in the US? How many Job applications?</w:t>
+      </w:r>
+    </w:p>
+    <w:p>
+      <w:pPr>
+        <w:spacing w:after="0" w:line="240" w:lineRule="auto"/>
+        <w:rPr>
+          <w:rFonts w:ascii="Times New Roman" w:eastAsia="Times New Roman" w:hAnsi="Times New Roman" w:cs="Times New Roman"/>
+          <w:sz w:val="24"/>
+          <w:szCs w:val="24"/>
+        </w:rPr>
+      </w:pPr>
+    </w:p>
+    <w:p>
+      <w:pPr>
+        <w:spacing w:after="0" w:line="240" w:lineRule="auto"/>
+        <w:rPr>
+          <w:rFonts w:ascii="Times New Roman" w:eastAsia="Times New Roman" w:hAnsi="Times New Roman" w:cs="Times New Roman"/>
+          <w:sz w:val="24"/>
+          <w:szCs w:val="24"/>
+        </w:rPr>
+      </w:pPr>
+      <w:r>
+        <w:rPr>
+          <w:rFonts w:ascii="Arial" w:eastAsia="Times New Roman" w:hAnsi="Arial" w:cs="Arial"/>
+          <w:color w:val="1D1C1D"/>
+          <w:sz w:val="23"/>
+          <w:szCs w:val="23"/>
+          <w:shd w:val="clear" w:color="auto" w:fill="F8F8F8"/>
+        </w:rPr>
+        <w:t xml:space="preserve">Applied before graduating college to a Startup through </w:t>
+      </w:r>
+      <w:proofErr w:type="spellStart"/>
+      <w:r>
+        <w:rPr>
+          <w:rFonts w:ascii="Arial" w:eastAsia="Times New Roman" w:hAnsi="Arial" w:cs="Arial"/>
+          <w:color w:val="1D1C1D"/>
+          <w:sz w:val="23"/>
+          <w:szCs w:val="23"/>
+          <w:shd w:val="clear" w:color="auto" w:fill="F8F8F8"/>
+        </w:rPr>
+        <w:t>Angelist</w:t>
+      </w:r>
+      <w:proofErr w:type="spellEnd"/>
+      <w:r>
+        <w:rPr>
+          <w:rFonts w:ascii="Arial" w:eastAsia="Times New Roman" w:hAnsi="Arial" w:cs="Arial"/>
+          <w:color w:val="1D1C1D"/>
+          <w:sz w:val="23"/>
+          <w:szCs w:val="23"/>
+          <w:shd w:val="clear" w:color="auto" w:fill="F8F8F8"/>
+        </w:rPr>
+        <w:t xml:space="preserve"> 6 weeks. 12+ how much he was interested in the company. what he liked about the company. how he can contribute. Experience with FFUF experienced with development process coding standards, </w:t>
+      </w:r>
+      <w:proofErr w:type="gramStart"/>
+      <w:r>
+        <w:rPr>
+          <w:rFonts w:ascii="Arial" w:eastAsia="Times New Roman" w:hAnsi="Arial" w:cs="Arial"/>
+          <w:color w:val="1D1C1D"/>
+          <w:sz w:val="23"/>
+          <w:szCs w:val="23"/>
+          <w:shd w:val="clear" w:color="auto" w:fill="F8F8F8"/>
+        </w:rPr>
+        <w:t>team work</w:t>
+      </w:r>
+      <w:proofErr w:type="gramEnd"/>
+      <w:r>
+        <w:rPr>
+          <w:rFonts w:ascii="Arial" w:eastAsia="Times New Roman" w:hAnsi="Arial" w:cs="Arial"/>
+          <w:color w:val="1D1C1D"/>
+          <w:sz w:val="23"/>
+          <w:szCs w:val="23"/>
+          <w:shd w:val="clear" w:color="auto" w:fill="F8F8F8"/>
+        </w:rPr>
+        <w:t xml:space="preserve">. I will maintain an </w:t>
+      </w:r>
+      <w:proofErr w:type="gramStart"/>
+      <w:r>
+        <w:rPr>
+          <w:rFonts w:ascii="Arial" w:eastAsia="Times New Roman" w:hAnsi="Arial" w:cs="Arial"/>
+          <w:color w:val="1D1C1D"/>
+          <w:sz w:val="23"/>
+          <w:szCs w:val="23"/>
+          <w:shd w:val="clear" w:color="auto" w:fill="F8F8F8"/>
+        </w:rPr>
+        <w:t>open source</w:t>
+      </w:r>
+      <w:proofErr w:type="gramEnd"/>
+      <w:r>
+        <w:rPr>
+          <w:rFonts w:ascii="Arial" w:eastAsia="Times New Roman" w:hAnsi="Arial" w:cs="Arial"/>
+          <w:color w:val="1D1C1D"/>
+          <w:sz w:val="23"/>
+          <w:szCs w:val="23"/>
+          <w:shd w:val="clear" w:color="auto" w:fill="F8F8F8"/>
+        </w:rPr>
+        <w:t xml:space="preserve"> project that you guys use. Contributing to open source.  Up to date. Green Contributing. Typo in Doc. Branch Merch Request. READ.ME, Technical documents</w:t>
       </w:r>
     </w:p>
     <w:p>
@@ -256,13 +470,21 @@
     </w:p>
     <w:p>
       <w:pPr>
-        <w:spacing w:after="0" w:line="240" w:lineRule="auto"/>
-        <w:rPr>
-          <w:rFonts w:ascii="Times New Roman" w:eastAsia="Times New Roman" w:hAnsi="Times New Roman" w:cs="Times New Roman"/>
-          <w:sz w:val="24"/>
-          <w:szCs w:val="24"/>
-        </w:rPr>
-      </w:pPr>
+        <w:spacing w:after="240" w:line="240" w:lineRule="auto"/>
+        <w:rPr>
+          <w:rFonts w:ascii="Times New Roman" w:eastAsia="Times New Roman" w:hAnsi="Times New Roman" w:cs="Times New Roman"/>
+          <w:sz w:val="24"/>
+          <w:szCs w:val="24"/>
+        </w:rPr>
+      </w:pPr>
+      <w:r>
+        <w:rPr>
+          <w:rFonts w:ascii="Times New Roman" w:eastAsia="Times New Roman" w:hAnsi="Times New Roman" w:cs="Times New Roman"/>
+          <w:sz w:val="24"/>
+          <w:szCs w:val="24"/>
+        </w:rPr>
+        <w:br/>
+      </w:r>
     </w:p>
     <w:p>
       <w:pPr>
@@ -305,12 +527,94 @@
       <w:r>
         <w:rPr>
           <w:rFonts w:ascii="Arial" w:eastAsia="Times New Roman" w:hAnsi="Arial" w:cs="Arial"/>
-          <w:color w:val="1D1C1D"/>
-          <w:sz w:val="23"/>
-          <w:szCs w:val="23"/>
-          <w:shd w:val="clear" w:color="auto" w:fill="F8F8F8"/>
-        </w:rPr>
-        <w:t>&gt; As a Software Engineer how much of the breakdown would you say would be Front End Development or Backend Development?</w:t>
+          <w:color w:val="000000"/>
+          <w:sz w:val="23"/>
+          <w:szCs w:val="23"/>
+        </w:rPr>
+        <w:t xml:space="preserve">It’s fun, years of experience, culture of web development Podcast, constantly learning, Podcast. Building </w:t>
+      </w:r>
+      <w:proofErr w:type="gramStart"/>
+      <w:r>
+        <w:rPr>
+          <w:rFonts w:ascii="Arial" w:eastAsia="Times New Roman" w:hAnsi="Arial" w:cs="Arial"/>
+          <w:color w:val="000000"/>
+          <w:sz w:val="23"/>
+          <w:szCs w:val="23"/>
+        </w:rPr>
+        <w:t>stuff</w:t>
+      </w:r>
+      <w:proofErr w:type="gramEnd"/>
+      <w:r>
+        <w:rPr>
+          <w:rFonts w:ascii="Arial" w:eastAsia="Times New Roman" w:hAnsi="Arial" w:cs="Arial"/>
+          <w:color w:val="000000"/>
+          <w:sz w:val="23"/>
+          <w:szCs w:val="23"/>
+        </w:rPr>
+        <w:t xml:space="preserve"> he enjoys without being paid. Newsletter. </w:t>
+      </w:r>
+    </w:p>
+    <w:p>
+      <w:pPr>
+        <w:spacing w:after="0" w:line="240" w:lineRule="auto"/>
+        <w:rPr>
+          <w:rFonts w:ascii="Times New Roman" w:eastAsia="Times New Roman" w:hAnsi="Times New Roman" w:cs="Times New Roman"/>
+          <w:sz w:val="24"/>
+          <w:szCs w:val="24"/>
+        </w:rPr>
+      </w:pPr>
+    </w:p>
+    <w:p>
+      <w:pPr>
+        <w:spacing w:after="0" w:line="240" w:lineRule="auto"/>
+        <w:rPr>
+          <w:rFonts w:ascii="Times New Roman" w:eastAsia="Times New Roman" w:hAnsi="Times New Roman" w:cs="Times New Roman"/>
+          <w:sz w:val="24"/>
+          <w:szCs w:val="24"/>
+        </w:rPr>
+      </w:pPr>
+      <w:r>
+        <w:rPr>
+          <w:rFonts w:ascii="Arial" w:eastAsia="Times New Roman" w:hAnsi="Arial" w:cs="Arial"/>
+          <w:color w:val="1D1C1D"/>
+          <w:sz w:val="23"/>
+          <w:szCs w:val="23"/>
+          <w:shd w:val="clear" w:color="auto" w:fill="F8F8F8"/>
+        </w:rPr>
+        <w:t xml:space="preserve">&gt; As a Software Engineer how much of the breakdown would you say would be Front End Development or Backend Development? What the team needs the most, </w:t>
+      </w:r>
+      <w:proofErr w:type="spellStart"/>
+      <w:r>
+        <w:rPr>
+          <w:rFonts w:ascii="Arial" w:eastAsia="Times New Roman" w:hAnsi="Arial" w:cs="Arial"/>
+          <w:color w:val="1D1C1D"/>
+          <w:sz w:val="23"/>
+          <w:szCs w:val="23"/>
+          <w:shd w:val="clear" w:color="auto" w:fill="F8F8F8"/>
+        </w:rPr>
+        <w:t>goto</w:t>
+      </w:r>
+      <w:proofErr w:type="spellEnd"/>
+      <w:r>
+        <w:rPr>
+          <w:rFonts w:ascii="Arial" w:eastAsia="Times New Roman" w:hAnsi="Arial" w:cs="Arial"/>
+          <w:color w:val="1D1C1D"/>
+          <w:sz w:val="23"/>
+          <w:szCs w:val="23"/>
+          <w:shd w:val="clear" w:color="auto" w:fill="F8F8F8"/>
+        </w:rPr>
+        <w:t xml:space="preserve"> person. no </w:t>
+      </w:r>
+      <w:r>
+        <w:rPr>
+          <w:rFonts w:ascii="Arial" w:eastAsia="Times New Roman" w:hAnsi="Arial" w:cs="Arial"/>
+          <w:color w:val="1D1C1D"/>
+          <w:sz w:val="23"/>
+          <w:szCs w:val="23"/>
+          <w:shd w:val="clear" w:color="auto" w:fill="F8F8F8"/>
+        </w:rPr>
+        <w:lastRenderedPageBreak/>
+        <w:t>real breakdown. Whatever it is you get assigned. Don’t know how to do that you go to the person who knows to walk you through it. </w:t>
       </w:r>
     </w:p>
     <w:p>
@@ -368,6 +672,79 @@
           <w:sz w:val="23"/>
           <w:szCs w:val="23"/>
         </w:rPr>
+        <w:t xml:space="preserve">Terraform, stuck ask the senior engineers. Google always know what to </w:t>
+      </w:r>
+      <w:proofErr w:type="spellStart"/>
+      <w:proofErr w:type="gramStart"/>
+      <w:r>
+        <w:rPr>
+          <w:rFonts w:ascii="Arial" w:eastAsia="Times New Roman" w:hAnsi="Arial" w:cs="Arial"/>
+          <w:color w:val="000000"/>
+          <w:sz w:val="23"/>
+          <w:szCs w:val="23"/>
+        </w:rPr>
+        <w:t>do.Official</w:t>
+      </w:r>
+      <w:proofErr w:type="spellEnd"/>
+      <w:proofErr w:type="gramEnd"/>
+      <w:r>
+        <w:rPr>
+          <w:rFonts w:ascii="Arial" w:eastAsia="Times New Roman" w:hAnsi="Arial" w:cs="Arial"/>
+          <w:color w:val="000000"/>
+          <w:sz w:val="23"/>
+          <w:szCs w:val="23"/>
+        </w:rPr>
+        <w:t xml:space="preserve"> Docs, quick tutorial. More specifically to his task </w:t>
+      </w:r>
+      <w:proofErr w:type="spellStart"/>
+      <w:proofErr w:type="gramStart"/>
+      <w:r>
+        <w:rPr>
+          <w:rFonts w:ascii="Arial" w:eastAsia="Times New Roman" w:hAnsi="Arial" w:cs="Arial"/>
+          <w:color w:val="000000"/>
+          <w:sz w:val="23"/>
+          <w:szCs w:val="23"/>
+        </w:rPr>
+        <w:t>is.Specific</w:t>
+      </w:r>
+      <w:proofErr w:type="spellEnd"/>
+      <w:proofErr w:type="gramEnd"/>
+      <w:r>
+        <w:rPr>
+          <w:rFonts w:ascii="Arial" w:eastAsia="Times New Roman" w:hAnsi="Arial" w:cs="Arial"/>
+          <w:color w:val="000000"/>
+          <w:sz w:val="23"/>
+          <w:szCs w:val="23"/>
+        </w:rPr>
+        <w:t xml:space="preserve"> Google Search, some stuff that was related. </w:t>
+      </w:r>
+    </w:p>
+    <w:p>
+      <w:pPr>
+        <w:spacing w:after="0" w:line="240" w:lineRule="auto"/>
+        <w:rPr>
+          <w:rFonts w:ascii="Times New Roman" w:eastAsia="Times New Roman" w:hAnsi="Times New Roman" w:cs="Times New Roman"/>
+          <w:sz w:val="24"/>
+          <w:szCs w:val="24"/>
+        </w:rPr>
+      </w:pPr>
+    </w:p>
+    <w:p>
+      <w:pPr>
+        <w:spacing w:after="0" w:line="240" w:lineRule="auto"/>
+        <w:rPr>
+          <w:rFonts w:ascii="Times New Roman" w:eastAsia="Times New Roman" w:hAnsi="Times New Roman" w:cs="Times New Roman"/>
+          <w:sz w:val="24"/>
+          <w:szCs w:val="24"/>
+        </w:rPr>
+      </w:pPr>
+      <w:r>
+        <w:rPr>
+          <w:rFonts w:ascii="Arial" w:eastAsia="Times New Roman" w:hAnsi="Arial" w:cs="Arial"/>
+          <w:color w:val="000000"/>
+          <w:sz w:val="23"/>
+          <w:szCs w:val="23"/>
+        </w:rPr>
         <w:t>&gt; When choosing a company between other companies that may want you as well, what are the strongest factors that help you confirm that choice?</w:t>
       </w:r>
     </w:p>
@@ -397,6 +774,35 @@
           <w:sz w:val="23"/>
           <w:szCs w:val="23"/>
         </w:rPr>
+        <w:t>Tech, Development Process, Team, Interview Process, Way to talk about the Job. Bosses. Research Company beforehand for information. Glassdoor reviews. How do you like working at the company?</w:t>
+      </w:r>
+    </w:p>
+    <w:p>
+      <w:pPr>
+        <w:spacing w:after="0" w:line="240" w:lineRule="auto"/>
+        <w:rPr>
+          <w:rFonts w:ascii="Times New Roman" w:eastAsia="Times New Roman" w:hAnsi="Times New Roman" w:cs="Times New Roman"/>
+          <w:sz w:val="24"/>
+          <w:szCs w:val="24"/>
+        </w:rPr>
+      </w:pPr>
+    </w:p>
+    <w:p>
+      <w:pPr>
+        <w:spacing w:after="0" w:line="240" w:lineRule="auto"/>
+        <w:rPr>
+          <w:rFonts w:ascii="Times New Roman" w:eastAsia="Times New Roman" w:hAnsi="Times New Roman" w:cs="Times New Roman"/>
+          <w:sz w:val="24"/>
+          <w:szCs w:val="24"/>
+        </w:rPr>
+      </w:pPr>
+      <w:r>
+        <w:rPr>
+          <w:rFonts w:ascii="Arial" w:eastAsia="Times New Roman" w:hAnsi="Arial" w:cs="Arial"/>
+          <w:color w:val="000000"/>
+          <w:sz w:val="23"/>
+          <w:szCs w:val="23"/>
+        </w:rPr>
         <w:t xml:space="preserve">&gt; Since the tech industry is constantly changing, how do you learn new skills? Does your work allow you to study new </w:t>
       </w:r>
       <w:proofErr w:type="gramStart"/>
@@ -446,10 +852,119 @@
           <w:sz w:val="23"/>
           <w:szCs w:val="23"/>
         </w:rPr>
+        <w:t>Company time and on your own. Outside of work. 2 hours. Learning what you need to, to get what your task done. Not like going through a course. 2 Hours of work time.</w:t>
+      </w:r>
+    </w:p>
+    <w:p>
+      <w:pPr>
+        <w:spacing w:after="0" w:line="240" w:lineRule="auto"/>
+        <w:rPr>
+          <w:rFonts w:ascii="Times New Roman" w:eastAsia="Times New Roman" w:hAnsi="Times New Roman" w:cs="Times New Roman"/>
+          <w:sz w:val="24"/>
+          <w:szCs w:val="24"/>
+        </w:rPr>
+      </w:pPr>
+    </w:p>
+    <w:p>
+      <w:pPr>
+        <w:spacing w:after="0" w:line="240" w:lineRule="auto"/>
+        <w:rPr>
+          <w:rFonts w:ascii="Times New Roman" w:eastAsia="Times New Roman" w:hAnsi="Times New Roman" w:cs="Times New Roman"/>
+          <w:sz w:val="24"/>
+          <w:szCs w:val="24"/>
+        </w:rPr>
+      </w:pPr>
+      <w:r>
+        <w:rPr>
+          <w:rFonts w:ascii="Arial" w:eastAsia="Times New Roman" w:hAnsi="Arial" w:cs="Arial"/>
+          <w:color w:val="000000"/>
+          <w:sz w:val="23"/>
+          <w:szCs w:val="23"/>
+        </w:rPr>
         <w:t>&gt; What would you say helped you prepare for interviews the most? </w:t>
       </w:r>
     </w:p>
-    <w:p/>
+    <w:p>
+      <w:pPr>
+        <w:spacing w:after="0" w:line="240" w:lineRule="auto"/>
+        <w:rPr>
+          <w:rFonts w:ascii="Times New Roman" w:eastAsia="Times New Roman" w:hAnsi="Times New Roman" w:cs="Times New Roman"/>
+          <w:sz w:val="24"/>
+          <w:szCs w:val="24"/>
+        </w:rPr>
+      </w:pPr>
+    </w:p>
+    <w:p>
+      <w:pPr>
+        <w:spacing w:after="0" w:line="240" w:lineRule="auto"/>
+        <w:rPr>
+          <w:rFonts w:ascii="Times New Roman" w:eastAsia="Times New Roman" w:hAnsi="Times New Roman" w:cs="Times New Roman"/>
+          <w:sz w:val="24"/>
+          <w:szCs w:val="24"/>
+        </w:rPr>
+      </w:pPr>
+      <w:r>
+        <w:rPr>
+          <w:rFonts w:ascii="Arial" w:eastAsia="Times New Roman" w:hAnsi="Arial" w:cs="Arial"/>
+          <w:color w:val="000000"/>
+          <w:sz w:val="23"/>
+          <w:szCs w:val="23"/>
+        </w:rPr>
+        <w:t xml:space="preserve">Conversational Part, present / market his skills, </w:t>
+      </w:r>
+      <w:proofErr w:type="spellStart"/>
+      <w:r>
+        <w:rPr>
+          <w:rFonts w:ascii="Arial" w:eastAsia="Times New Roman" w:hAnsi="Arial" w:cs="Arial"/>
+          <w:color w:val="000000"/>
+          <w:sz w:val="23"/>
+          <w:szCs w:val="23"/>
+        </w:rPr>
+        <w:t>Youtube</w:t>
+      </w:r>
+      <w:proofErr w:type="spellEnd"/>
+      <w:r>
+        <w:rPr>
+          <w:rFonts w:ascii="Arial" w:eastAsia="Times New Roman" w:hAnsi="Arial" w:cs="Arial"/>
+          <w:color w:val="000000"/>
+          <w:sz w:val="23"/>
+          <w:szCs w:val="23"/>
+        </w:rPr>
+        <w:t xml:space="preserve"> to mimic. </w:t>
+      </w:r>
+    </w:p>
+    <w:p>
+      <w:pPr>
+        <w:spacing w:after="240" w:line="240" w:lineRule="auto"/>
+        <w:rPr>
+          <w:rFonts w:ascii="Times New Roman" w:eastAsia="Times New Roman" w:hAnsi="Times New Roman" w:cs="Times New Roman"/>
+          <w:sz w:val="24"/>
+          <w:szCs w:val="24"/>
+        </w:rPr>
+      </w:pPr>
+    </w:p>
+    <w:p>
+      <w:pPr>
+        <w:spacing w:after="0" w:line="240" w:lineRule="auto"/>
+        <w:rPr>
+          <w:rFonts w:ascii="Times New Roman" w:eastAsia="Times New Roman" w:hAnsi="Times New Roman" w:cs="Times New Roman"/>
+          <w:sz w:val="24"/>
+          <w:szCs w:val="24"/>
+        </w:rPr>
+      </w:pPr>
+      <w:r>
+        <w:rPr>
+          <w:rFonts w:ascii="Arial" w:eastAsia="Times New Roman" w:hAnsi="Arial" w:cs="Arial"/>
+          <w:color w:val="000000"/>
+        </w:rPr>
+        <w:t>&gt; What kind of algorithms/ data structures would you say that a person preparing for an interview should pay most attention to?</w:t>
+      </w:r>
+    </w:p>
+    <w:p>
+      <w:pPr>
+        <w:spacing w:after="0" w:line="240" w:lineRule="auto"/>
+      </w:pPr>
+    </w:p>
     <w:sectPr>
       <w:pgSz w:w="12240" w:h="15840"/>
       <w:pgMar w:top="1440" w:right="1440" w:bottom="1440" w:left="1440" w:header="720" w:footer="720" w:gutter="0"/>

</xml_diff>